<commit_message>
DevOps Tools in the Finance Industry -- done
</commit_message>
<xml_diff>
--- a/3.docx
+++ b/3.docx
@@ -2958,6 +2958,240 @@
     </w:p>
     <w:p>
       <w:pPr>
+        <w:widowControl/>
+        <w:jc w:val="left"/>
+        <w:rPr>
+          <w:rFonts w:ascii="&amp;quot" w:eastAsia="宋体" w:hAnsi="&amp;quot" w:cs="宋体" w:hint="eastAsia"/>
+          <w:color w:val="000000"/>
+          <w:kern w:val="0"/>
+          <w:szCs w:val="21"/>
+        </w:rPr>
+      </w:pPr>
+      <w:r>
+        <w:rPr>
+          <w:rFonts w:ascii="&amp;quot" w:eastAsia="宋体" w:hAnsi="&amp;quot" w:cs="宋体"/>
+          <w:color w:val="000000"/>
+          <w:kern w:val="0"/>
+          <w:szCs w:val="21"/>
+        </w:rPr>
+        <w:t>尽管大多数前台交易系统仍在裸</w:t>
+      </w:r>
+      <w:r>
+        <w:rPr>
+          <w:rFonts w:ascii="&amp;quot" w:eastAsia="宋体" w:hAnsi="&amp;quot" w:cs="宋体" w:hint="eastAsia"/>
+          <w:color w:val="000000"/>
+          <w:kern w:val="0"/>
+          <w:szCs w:val="21"/>
+        </w:rPr>
+        <w:t>金属服务器</w:t>
+      </w:r>
+      <w:r>
+        <w:rPr>
+          <w:rFonts w:ascii="&amp;quot" w:eastAsia="宋体" w:hAnsi="&amp;quot" w:cs="宋体"/>
+          <w:color w:val="000000"/>
+          <w:kern w:val="0"/>
+          <w:szCs w:val="21"/>
+        </w:rPr>
+        <w:t>上运行</w:t>
+      </w:r>
+      <w:r>
+        <w:rPr>
+          <w:rFonts w:ascii="&amp;quot" w:eastAsia="宋体" w:hAnsi="&amp;quot" w:cs="宋体" w:hint="eastAsia"/>
+          <w:color w:val="000000"/>
+          <w:kern w:val="0"/>
+          <w:szCs w:val="21"/>
+        </w:rPr>
+        <w:t>以</w:t>
+      </w:r>
+      <w:r>
+        <w:rPr>
+          <w:rFonts w:ascii="&amp;quot" w:eastAsia="宋体" w:hAnsi="&amp;quot" w:cs="宋体"/>
+          <w:color w:val="000000"/>
+          <w:kern w:val="0"/>
+          <w:szCs w:val="21"/>
+        </w:rPr>
+        <w:t>满足低延迟需求，</w:t>
+      </w:r>
+      <w:r>
+        <w:rPr>
+          <w:rFonts w:ascii="&amp;quot" w:eastAsia="宋体" w:hAnsi="&amp;quot" w:cs="宋体"/>
+          <w:color w:val="000000"/>
+          <w:kern w:val="0"/>
+          <w:szCs w:val="21"/>
+        </w:rPr>
+        <w:t>Docker</w:t>
+      </w:r>
+      <w:r>
+        <w:rPr>
+          <w:rFonts w:ascii="&amp;quot" w:eastAsia="宋体" w:hAnsi="&amp;quot" w:cs="宋体"/>
+          <w:color w:val="000000"/>
+          <w:kern w:val="0"/>
+          <w:szCs w:val="21"/>
+        </w:rPr>
+        <w:t>和其</w:t>
+      </w:r>
+      <w:r>
+        <w:rPr>
+          <w:rFonts w:ascii="&amp;quot" w:eastAsia="宋体" w:hAnsi="&amp;quot" w:cs="宋体" w:hint="eastAsia"/>
+          <w:color w:val="000000"/>
+          <w:kern w:val="0"/>
+          <w:szCs w:val="21"/>
+        </w:rPr>
+        <w:t>它容器化和虚拟化技术</w:t>
+      </w:r>
+      <w:r>
+        <w:rPr>
+          <w:rFonts w:ascii="&amp;quot" w:eastAsia="宋体" w:hAnsi="&amp;quot" w:cs="宋体"/>
+          <w:color w:val="000000"/>
+          <w:kern w:val="0"/>
+          <w:szCs w:val="21"/>
+        </w:rPr>
+        <w:t>正被用来创建用于开发、测试、</w:t>
+      </w:r>
+      <w:r>
+        <w:rPr>
+          <w:rFonts w:ascii="&amp;quot" w:eastAsia="宋体" w:hAnsi="&amp;quot" w:cs="宋体"/>
+          <w:color w:val="000000"/>
+          <w:kern w:val="0"/>
+          <w:szCs w:val="21"/>
+        </w:rPr>
+        <w:t>数据</w:t>
+      </w:r>
+      <w:r>
+        <w:rPr>
+          <w:rFonts w:ascii="&amp;quot" w:eastAsia="宋体" w:hAnsi="&amp;quot" w:cs="宋体" w:hint="eastAsia"/>
+          <w:color w:val="000000"/>
+          <w:kern w:val="0"/>
+          <w:szCs w:val="21"/>
+        </w:rPr>
+        <w:t>分析和后台功能</w:t>
+      </w:r>
+      <w:r>
+        <w:rPr>
+          <w:rFonts w:ascii="&amp;quot" w:eastAsia="宋体" w:hAnsi="&amp;quot" w:cs="宋体"/>
+          <w:color w:val="000000"/>
+          <w:kern w:val="0"/>
+          <w:szCs w:val="21"/>
+        </w:rPr>
+        <w:t>的高度可扩展的公共</w:t>
+      </w:r>
+      <w:r>
+        <w:rPr>
+          <w:rFonts w:ascii="&amp;quot" w:eastAsia="宋体" w:hAnsi="&amp;quot" w:cs="宋体"/>
+          <w:color w:val="000000"/>
+          <w:kern w:val="0"/>
+          <w:szCs w:val="21"/>
+        </w:rPr>
+        <w:t>/</w:t>
+      </w:r>
+      <w:r>
+        <w:rPr>
+          <w:rFonts w:ascii="&amp;quot" w:eastAsia="宋体" w:hAnsi="&amp;quot" w:cs="宋体"/>
+          <w:color w:val="000000"/>
+          <w:kern w:val="0"/>
+          <w:szCs w:val="21"/>
+        </w:rPr>
+        <w:lastRenderedPageBreak/>
+        <w:t>私有云</w:t>
+      </w:r>
+      <w:r>
+        <w:rPr>
+          <w:rFonts w:ascii="&amp;quot" w:eastAsia="宋体" w:hAnsi="&amp;quot" w:cs="宋体"/>
+          <w:color w:val="000000"/>
+          <w:kern w:val="0"/>
+          <w:szCs w:val="21"/>
+        </w:rPr>
+        <w:t>，</w:t>
+      </w:r>
+      <w:r>
+        <w:rPr>
+          <w:rFonts w:ascii="&amp;quot" w:eastAsia="宋体" w:hAnsi="&amp;quot" w:cs="宋体" w:hint="eastAsia"/>
+          <w:color w:val="000000"/>
+          <w:kern w:val="0"/>
+          <w:szCs w:val="21"/>
+        </w:rPr>
+        <w:t>应用于诸如</w:t>
+      </w:r>
+      <w:r>
+        <w:rPr>
+          <w:rFonts w:ascii="&amp;quot" w:eastAsia="宋体" w:hAnsi="&amp;quot" w:cs="宋体"/>
+          <w:color w:val="000000"/>
+          <w:kern w:val="0"/>
+          <w:szCs w:val="21"/>
+        </w:rPr>
+        <w:t>荷兰国际集团、</w:t>
+      </w:r>
+      <w:r>
+        <w:rPr>
+          <w:rFonts w:ascii="&amp;quot" w:eastAsia="宋体" w:hAnsi="&amp;quot" w:cs="宋体" w:hint="eastAsia"/>
+          <w:color w:val="000000"/>
+          <w:kern w:val="0"/>
+          <w:szCs w:val="21"/>
+        </w:rPr>
+        <w:t>法国</w:t>
+      </w:r>
+      <w:r>
+        <w:rPr>
+          <w:rFonts w:ascii="&amp;quot" w:eastAsia="宋体" w:hAnsi="&amp;quot" w:cs="宋体"/>
+          <w:color w:val="000000"/>
+          <w:kern w:val="0"/>
+          <w:szCs w:val="21"/>
+        </w:rPr>
+        <w:t>兴业银行、汇丰银行、</w:t>
+      </w:r>
+      <w:r>
+        <w:rPr>
+          <w:rFonts w:ascii="&amp;quot" w:eastAsia="宋体" w:hAnsi="&amp;quot" w:cs="宋体"/>
+          <w:color w:val="000000"/>
+          <w:kern w:val="0"/>
+          <w:szCs w:val="21"/>
+        </w:rPr>
+        <w:t>Capital One</w:t>
+      </w:r>
+      <w:r>
+        <w:rPr>
+          <w:rFonts w:ascii="&amp;quot" w:eastAsia="宋体" w:hAnsi="&amp;quot" w:cs="宋体"/>
+          <w:color w:val="000000"/>
+          <w:kern w:val="0"/>
+          <w:szCs w:val="21"/>
+        </w:rPr>
+        <w:t>、美国银行，以及高盛</w:t>
+      </w:r>
+      <w:r>
+        <w:rPr>
+          <w:rFonts w:ascii="&amp;quot" w:eastAsia="宋体" w:hAnsi="&amp;quot" w:cs="宋体" w:hint="eastAsia"/>
+          <w:color w:val="000000"/>
+          <w:kern w:val="0"/>
+          <w:szCs w:val="21"/>
+        </w:rPr>
+        <w:t>等大型金融机构</w:t>
+      </w:r>
+      <w:r>
+        <w:rPr>
+          <w:rFonts w:ascii="&amp;quot" w:eastAsia="宋体" w:hAnsi="&amp;quot" w:cs="宋体"/>
+          <w:color w:val="000000"/>
+          <w:kern w:val="0"/>
+          <w:szCs w:val="21"/>
+        </w:rPr>
+        <w:t>。</w:t>
+      </w:r>
+    </w:p>
+    <w:p>
+      <w:pPr>
+        <w:autoSpaceDE w:val="0"/>
+        <w:autoSpaceDN w:val="0"/>
+        <w:adjustRightInd w:val="0"/>
+        <w:jc w:val="left"/>
+        <w:rPr>
+          <w:rFonts w:ascii="MinionPro-Regular" w:eastAsia="MinionPro-Regular" w:cs="MinionPro-Regular"/>
+          <w:color w:val="000000"/>
+          <w:kern w:val="0"/>
+          <w:szCs w:val="21"/>
+        </w:rPr>
+      </w:pPr>
+    </w:p>
+    <w:p>
+      <w:pPr>
         <w:autoSpaceDE w:val="0"/>
         <w:autoSpaceDN w:val="0"/>
         <w:adjustRightInd w:val="0"/>
@@ -3022,7 +3256,6 @@
           <w:kern w:val="0"/>
           <w:szCs w:val="21"/>
         </w:rPr>
-        <w:lastRenderedPageBreak/>
         <w:t>projects. Like Facebook, ING, Capital One, Societe Generale, and</w:t>
       </w:r>
     </w:p>
@@ -3340,7 +3573,7 @@
     <w:p>
       <w:pPr>
         <w:rPr>
-          <w:rFonts w:ascii="MinionPro-Regular" w:cs="MinionPro-Regular" w:hint="eastAsia"/>
+          <w:rFonts w:ascii="MinionPro-Regular" w:eastAsia="MinionPro-Regular" w:cs="MinionPro-Regular"/>
           <w:color w:val="000000"/>
           <w:kern w:val="0"/>
           <w:szCs w:val="21"/>
@@ -3363,10 +3596,626 @@
           <w:szCs w:val="21"/>
         </w:rPr>
         <w:t>inter-thread messaging library.</w:t>
+      </w:r>
+    </w:p>
+    <w:p>
+      <w:pPr>
+        <w:widowControl/>
+        <w:jc w:val="left"/>
+        <w:rPr>
+          <w:rFonts w:ascii="&amp;quot" w:eastAsia="宋体" w:hAnsi="&amp;quot" w:cs="宋体" w:hint="eastAsia"/>
+          <w:color w:val="000000"/>
+          <w:kern w:val="0"/>
+          <w:szCs w:val="21"/>
+        </w:rPr>
+      </w:pPr>
+      <w:r>
+        <w:rPr>
+          <w:rFonts w:ascii="&amp;quot" w:eastAsia="宋体" w:hAnsi="&amp;quot" w:cs="宋体"/>
+          <w:color w:val="000000"/>
+          <w:kern w:val="0"/>
+          <w:szCs w:val="21"/>
+        </w:rPr>
+        <w:t>金融参与者</w:t>
+      </w:r>
+      <w:r>
+        <w:rPr>
+          <w:rFonts w:ascii="&amp;quot" w:eastAsia="宋体" w:hAnsi="&amp;quot" w:cs="宋体"/>
+          <w:color w:val="000000"/>
+          <w:kern w:val="0"/>
+          <w:szCs w:val="21"/>
+        </w:rPr>
+        <w:t>通过回馈和参与开源</w:t>
+      </w:r>
+      <w:r>
+        <w:rPr>
+          <w:rFonts w:ascii="&amp;quot" w:eastAsia="宋体" w:hAnsi="&amp;quot" w:cs="宋体" w:hint="eastAsia"/>
+          <w:color w:val="000000"/>
+          <w:kern w:val="0"/>
+          <w:szCs w:val="21"/>
+        </w:rPr>
+        <w:t>项目</w:t>
+      </w:r>
+      <w:r>
+        <w:rPr>
+          <w:rFonts w:ascii="&amp;quot" w:eastAsia="宋体" w:hAnsi="&amp;quot" w:cs="宋体"/>
+          <w:color w:val="000000"/>
+          <w:kern w:val="0"/>
+          <w:szCs w:val="21"/>
+        </w:rPr>
+        <w:t>，</w:t>
+      </w:r>
+      <w:r>
+        <w:rPr>
+          <w:rFonts w:ascii="&amp;quot" w:eastAsia="宋体" w:hAnsi="&amp;quot" w:cs="宋体"/>
+          <w:color w:val="000000"/>
+          <w:kern w:val="0"/>
+          <w:szCs w:val="21"/>
+        </w:rPr>
+        <w:t>正在真正成为更广泛的</w:t>
+      </w:r>
+      <w:r>
+        <w:rPr>
+          <w:rFonts w:ascii="&amp;quot" w:eastAsia="宋体" w:hAnsi="&amp;quot" w:cs="宋体"/>
+          <w:color w:val="000000"/>
+          <w:kern w:val="0"/>
+          <w:szCs w:val="21"/>
+        </w:rPr>
+        <w:t>DevOps</w:t>
+      </w:r>
+      <w:r>
+        <w:rPr>
+          <w:rFonts w:ascii="&amp;quot" w:eastAsia="宋体" w:hAnsi="&amp;quot" w:cs="宋体" w:hint="eastAsia"/>
+          <w:color w:val="000000"/>
+          <w:kern w:val="0"/>
+          <w:szCs w:val="21"/>
+        </w:rPr>
+        <w:t>社区</w:t>
+      </w:r>
+      <w:r>
+        <w:rPr>
+          <w:rFonts w:ascii="&amp;quot" w:eastAsia="宋体" w:hAnsi="&amp;quot" w:cs="宋体"/>
+          <w:color w:val="000000"/>
+          <w:kern w:val="0"/>
+          <w:szCs w:val="21"/>
+        </w:rPr>
+        <w:t>的一部分</w:t>
+      </w:r>
+      <w:r>
+        <w:rPr>
+          <w:rFonts w:ascii="&amp;quot" w:eastAsia="宋体" w:hAnsi="&amp;quot" w:cs="宋体"/>
+          <w:color w:val="000000"/>
+          <w:kern w:val="0"/>
+          <w:szCs w:val="21"/>
+        </w:rPr>
+        <w:t>。</w:t>
+      </w:r>
+      <w:r>
+        <w:rPr>
+          <w:rFonts w:ascii="&amp;quot" w:eastAsia="宋体" w:hAnsi="&amp;quot" w:cs="宋体"/>
+          <w:color w:val="000000"/>
+          <w:kern w:val="0"/>
+          <w:szCs w:val="21"/>
+        </w:rPr>
+        <w:t>比如</w:t>
+      </w:r>
+      <w:r>
+        <w:rPr>
+          <w:rFonts w:ascii="MinionPro-Regular" w:eastAsia="MinionPro-Regular" w:cs="MinionPro-Regular"/>
+          <w:color w:val="000000"/>
+          <w:kern w:val="0"/>
+          <w:szCs w:val="21"/>
+        </w:rPr>
+        <w:t>Facebook</w:t>
+      </w:r>
+      <w:r>
+        <w:rPr>
+          <w:rFonts w:ascii="&amp;quot" w:eastAsia="宋体" w:hAnsi="&amp;quot" w:cs="宋体"/>
+          <w:color w:val="000000"/>
+          <w:kern w:val="0"/>
+          <w:szCs w:val="21"/>
+        </w:rPr>
+        <w:t>、</w:t>
+      </w:r>
+      <w:r>
+        <w:rPr>
+          <w:rFonts w:ascii="&amp;quot" w:eastAsia="宋体" w:hAnsi="&amp;quot" w:cs="宋体"/>
+          <w:color w:val="000000"/>
+          <w:kern w:val="0"/>
+          <w:szCs w:val="21"/>
+        </w:rPr>
+        <w:t>荷兰国际集团、</w:t>
+      </w:r>
+      <w:r>
+        <w:rPr>
+          <w:rFonts w:ascii="MinionPro-Regular" w:eastAsia="MinionPro-Regular" w:cs="MinionPro-Regular"/>
+          <w:color w:val="000000"/>
+          <w:kern w:val="0"/>
+          <w:szCs w:val="21"/>
+        </w:rPr>
+        <w:t>Capital One</w:t>
+      </w:r>
+      <w:r>
+        <w:rPr>
+          <w:rFonts w:ascii="&amp;quot" w:eastAsia="宋体" w:hAnsi="&amp;quot" w:cs="宋体"/>
+          <w:color w:val="000000"/>
+          <w:kern w:val="0"/>
+          <w:szCs w:val="21"/>
+        </w:rPr>
+        <w:t>、</w:t>
+      </w:r>
+      <w:r>
+        <w:rPr>
+          <w:rFonts w:ascii="&amp;quot" w:eastAsia="宋体" w:hAnsi="&amp;quot" w:cs="宋体" w:hint="eastAsia"/>
+          <w:color w:val="000000"/>
+          <w:kern w:val="0"/>
+          <w:szCs w:val="21"/>
+        </w:rPr>
+        <w:t>法国</w:t>
+      </w:r>
+      <w:r>
+        <w:rPr>
+          <w:rFonts w:ascii="&amp;quot" w:eastAsia="宋体" w:hAnsi="&amp;quot" w:cs="宋体"/>
+          <w:color w:val="000000"/>
+          <w:kern w:val="0"/>
+          <w:szCs w:val="21"/>
+        </w:rPr>
+        <w:t>兴业银行</w:t>
+      </w:r>
+      <w:r>
+        <w:rPr>
+          <w:rFonts w:ascii="&amp;quot" w:eastAsia="宋体" w:hAnsi="&amp;quot" w:cs="宋体"/>
+          <w:color w:val="000000"/>
+          <w:kern w:val="0"/>
+          <w:szCs w:val="21"/>
+        </w:rPr>
+        <w:t>和其他几个现在是开源</w:t>
+      </w:r>
+      <w:r>
+        <w:rPr>
+          <w:rFonts w:ascii="&amp;quot" w:eastAsia="宋体" w:hAnsi="&amp;quot" w:cs="宋体" w:hint="eastAsia"/>
+          <w:color w:val="000000"/>
+          <w:kern w:val="0"/>
+          <w:szCs w:val="21"/>
+        </w:rPr>
+        <w:t>优先</w:t>
+      </w:r>
+      <w:r>
+        <w:rPr>
+          <w:rFonts w:ascii="&amp;quot" w:eastAsia="宋体" w:hAnsi="&amp;quot" w:cs="宋体" w:hint="eastAsia"/>
+          <w:color w:val="000000"/>
+          <w:kern w:val="0"/>
+          <w:szCs w:val="21"/>
+        </w:rPr>
+        <w:t>(</w:t>
+      </w:r>
+      <w:r>
+        <w:rPr>
+          <w:rFonts w:ascii="MinionPro-Regular" w:eastAsia="MinionPro-Regular" w:cs="MinionPro-Regular"/>
+          <w:color w:val="000000"/>
+          <w:kern w:val="0"/>
+          <w:szCs w:val="21"/>
+        </w:rPr>
+        <w:t>open source</w:t>
+      </w:r>
+      <w:r>
+        <w:rPr>
+          <w:rFonts w:ascii="MinionPro-Regular" w:eastAsia="MinionPro-Regular" w:cs="MinionPro-Regular" w:hint="eastAsia"/>
+          <w:color w:val="000000"/>
+          <w:kern w:val="0"/>
+          <w:szCs w:val="21"/>
+        </w:rPr>
+        <w:t>–</w:t>
+      </w:r>
+      <w:r>
+        <w:rPr>
+          <w:rFonts w:ascii="MinionPro-Regular" w:eastAsia="MinionPro-Regular" w:cs="MinionPro-Regular"/>
+          <w:color w:val="000000"/>
+          <w:kern w:val="0"/>
+          <w:szCs w:val="21"/>
+        </w:rPr>
+        <w:t>first</w:t>
+      </w:r>
+      <w:r>
+        <w:rPr>
+          <w:rFonts w:ascii="&amp;quot" w:eastAsia="宋体" w:hAnsi="&amp;quot" w:cs="宋体"/>
+          <w:color w:val="000000"/>
+          <w:kern w:val="0"/>
+          <w:szCs w:val="21"/>
+        </w:rPr>
+        <w:t>)</w:t>
+      </w:r>
+      <w:r>
+        <w:rPr>
+          <w:rFonts w:ascii="&amp;quot" w:eastAsia="宋体" w:hAnsi="&amp;quot" w:cs="宋体"/>
+          <w:color w:val="000000"/>
+          <w:kern w:val="0"/>
+          <w:szCs w:val="21"/>
+        </w:rPr>
+        <w:t>的</w:t>
+      </w:r>
+      <w:r>
+        <w:rPr>
+          <w:rFonts w:ascii="&amp;quot" w:eastAsia="宋体" w:hAnsi="&amp;quot" w:cs="宋体" w:hint="eastAsia"/>
+          <w:color w:val="000000"/>
+          <w:kern w:val="0"/>
+          <w:szCs w:val="21"/>
+        </w:rPr>
+        <w:t>软件工程组织</w:t>
+      </w:r>
+      <w:r>
+        <w:rPr>
+          <w:rFonts w:ascii="&amp;quot" w:eastAsia="宋体" w:hAnsi="&amp;quot" w:cs="宋体"/>
+          <w:color w:val="000000"/>
+          <w:kern w:val="0"/>
+          <w:szCs w:val="21"/>
+        </w:rPr>
+        <w:t>，</w:t>
+      </w:r>
+      <w:r>
+        <w:rPr>
+          <w:rFonts w:ascii="&amp;quot" w:eastAsia="宋体" w:hAnsi="&amp;quot" w:cs="宋体"/>
+          <w:color w:val="000000"/>
+          <w:kern w:val="0"/>
+          <w:szCs w:val="21"/>
+        </w:rPr>
+        <w:t>在内部</w:t>
+      </w:r>
+      <w:r>
+        <w:rPr>
+          <w:rFonts w:ascii="&amp;quot" w:eastAsia="宋体" w:hAnsi="&amp;quot" w:cs="宋体"/>
+          <w:color w:val="000000"/>
+          <w:kern w:val="0"/>
+          <w:szCs w:val="21"/>
+        </w:rPr>
+        <w:t>鼓励工程师</w:t>
+      </w:r>
+      <w:r>
+        <w:rPr>
+          <w:rFonts w:ascii="&amp;quot" w:eastAsia="宋体" w:hAnsi="&amp;quot" w:cs="宋体" w:hint="eastAsia"/>
+          <w:color w:val="000000"/>
+          <w:kern w:val="0"/>
+          <w:szCs w:val="21"/>
+        </w:rPr>
+        <w:t>在现有</w:t>
+      </w:r>
+      <w:r>
+        <w:rPr>
+          <w:rFonts w:ascii="&amp;quot" w:eastAsia="宋体" w:hAnsi="&amp;quot" w:cs="宋体"/>
+          <w:color w:val="000000"/>
+          <w:kern w:val="0"/>
+          <w:szCs w:val="21"/>
+        </w:rPr>
+        <w:t>开源项目</w:t>
+      </w:r>
+      <w:r>
+        <w:rPr>
+          <w:rFonts w:ascii="&amp;quot" w:eastAsia="宋体" w:hAnsi="&amp;quot" w:cs="宋体" w:hint="eastAsia"/>
+          <w:color w:val="000000"/>
+          <w:kern w:val="0"/>
+          <w:szCs w:val="21"/>
+        </w:rPr>
+        <w:t>上进行</w:t>
+      </w:r>
+      <w:r>
+        <w:rPr>
+          <w:rFonts w:ascii="&amp;quot" w:eastAsia="宋体" w:hAnsi="&amp;quot" w:cs="宋体"/>
+          <w:color w:val="000000"/>
+          <w:kern w:val="0"/>
+          <w:szCs w:val="21"/>
+        </w:rPr>
+        <w:t>重用和扩</w:t>
+      </w:r>
+      <w:r>
+        <w:rPr>
+          <w:rFonts w:ascii="&amp;quot" w:eastAsia="宋体" w:hAnsi="&amp;quot" w:cs="宋体" w:hint="eastAsia"/>
+          <w:color w:val="000000"/>
+          <w:kern w:val="0"/>
+          <w:szCs w:val="21"/>
+        </w:rPr>
+        <w:t>展</w:t>
+      </w:r>
+      <w:r>
+        <w:rPr>
+          <w:rFonts w:ascii="&amp;quot" w:eastAsia="宋体" w:hAnsi="&amp;quot" w:cs="宋体"/>
+          <w:color w:val="000000"/>
+          <w:kern w:val="0"/>
+          <w:szCs w:val="21"/>
+        </w:rPr>
+        <w:t>，而不是</w:t>
+      </w:r>
+      <w:r>
+        <w:rPr>
+          <w:rFonts w:ascii="&amp;quot" w:eastAsia="宋体" w:hAnsi="&amp;quot" w:cs="宋体" w:hint="eastAsia"/>
+          <w:color w:val="000000"/>
+          <w:kern w:val="0"/>
+          <w:szCs w:val="21"/>
+        </w:rPr>
+        <w:t>自行开发</w:t>
+      </w:r>
+      <w:r>
+        <w:rPr>
+          <w:rFonts w:ascii="&amp;quot" w:eastAsia="宋体" w:hAnsi="&amp;quot" w:cs="宋体"/>
+          <w:color w:val="000000"/>
+          <w:kern w:val="0"/>
+          <w:szCs w:val="21"/>
+        </w:rPr>
+        <w:t>一切，并贡献</w:t>
+      </w:r>
+      <w:r>
+        <w:rPr>
+          <w:rFonts w:ascii="&amp;quot" w:eastAsia="宋体" w:hAnsi="&amp;quot" w:cs="宋体"/>
+          <w:color w:val="000000"/>
+          <w:kern w:val="0"/>
+          <w:szCs w:val="21"/>
+        </w:rPr>
+        <w:t>回</w:t>
+      </w:r>
+      <w:r>
+        <w:rPr>
+          <w:rFonts w:ascii="&amp;quot" w:eastAsia="宋体" w:hAnsi="&amp;quot" w:cs="宋体"/>
+          <w:color w:val="000000"/>
+          <w:kern w:val="0"/>
+          <w:szCs w:val="21"/>
+        </w:rPr>
+        <w:t>社区。</w:t>
+      </w:r>
+      <w:r>
+        <w:rPr>
+          <w:rFonts w:ascii="&amp;quot" w:eastAsia="宋体" w:hAnsi="&amp;quot" w:cs="宋体"/>
+          <w:color w:val="000000"/>
+          <w:kern w:val="0"/>
+          <w:szCs w:val="21"/>
+        </w:rPr>
+        <w:t>Capital One</w:t>
+      </w:r>
+      <w:r>
+        <w:rPr>
+          <w:rFonts w:ascii="&amp;quot" w:eastAsia="宋体" w:hAnsi="&amp;quot" w:cs="宋体"/>
+          <w:color w:val="000000"/>
+          <w:kern w:val="0"/>
+          <w:szCs w:val="21"/>
+        </w:rPr>
+        <w:t>已经</w:t>
+      </w:r>
+      <w:r>
+        <w:rPr>
+          <w:rFonts w:ascii="&amp;quot" w:eastAsia="宋体" w:hAnsi="&amp;quot" w:cs="宋体" w:hint="eastAsia"/>
+          <w:color w:val="000000"/>
+          <w:kern w:val="0"/>
+          <w:szCs w:val="21"/>
+        </w:rPr>
+        <w:t>开源了</w:t>
+      </w:r>
+      <w:r>
+        <w:rPr>
+          <w:rFonts w:ascii="&amp;quot" w:eastAsia="宋体" w:hAnsi="&amp;quot" w:cs="宋体"/>
+          <w:color w:val="000000"/>
+          <w:kern w:val="0"/>
+          <w:szCs w:val="21"/>
+        </w:rPr>
+        <w:t>持续交付和云管理工具。</w:t>
+      </w:r>
+      <w:r>
+        <w:rPr>
+          <w:rFonts w:ascii="&amp;quot" w:eastAsia="宋体" w:hAnsi="&amp;quot" w:cs="宋体"/>
+          <w:color w:val="000000"/>
+          <w:kern w:val="0"/>
+          <w:szCs w:val="21"/>
+        </w:rPr>
+        <w:t>Intuit</w:t>
+      </w:r>
+      <w:r>
+        <w:rPr>
+          <w:rFonts w:ascii="&amp;quot" w:eastAsia="宋体" w:hAnsi="&amp;quot" w:cs="宋体"/>
+          <w:color w:val="000000"/>
+          <w:kern w:val="0"/>
+          <w:szCs w:val="21"/>
+        </w:rPr>
+        <w:t>的</w:t>
+      </w:r>
+      <w:r>
+        <w:rPr>
+          <w:rFonts w:ascii="&amp;quot" w:eastAsia="宋体" w:hAnsi="&amp;quot" w:cs="宋体"/>
+          <w:color w:val="000000"/>
+          <w:kern w:val="0"/>
+          <w:szCs w:val="21"/>
+        </w:rPr>
+        <w:t>Devsecops</w:t>
+      </w:r>
+      <w:r>
+        <w:rPr>
+          <w:rFonts w:ascii="&amp;quot" w:eastAsia="宋体" w:hAnsi="&amp;quot" w:cs="宋体"/>
+          <w:color w:val="000000"/>
+          <w:kern w:val="0"/>
+          <w:szCs w:val="21"/>
+        </w:rPr>
+        <w:t>安全团队免费共享其</w:t>
+      </w:r>
+      <w:r>
+        <w:rPr>
+          <w:rFonts w:ascii="&amp;quot" w:eastAsia="宋体" w:hAnsi="&amp;quot" w:cs="宋体" w:hint="eastAsia"/>
+          <w:color w:val="000000"/>
+          <w:kern w:val="0"/>
+          <w:szCs w:val="21"/>
+        </w:rPr>
+        <w:t>关于</w:t>
+      </w:r>
+      <w:r>
+        <w:rPr>
+          <w:rFonts w:ascii="&amp;quot" w:eastAsia="宋体" w:hAnsi="&amp;quot" w:cs="宋体"/>
+          <w:color w:val="000000"/>
+          <w:kern w:val="0"/>
+          <w:szCs w:val="21"/>
+        </w:rPr>
+        <w:t>安全</w:t>
+      </w:r>
+      <w:r>
+        <w:rPr>
+          <w:rFonts w:ascii="&amp;quot" w:eastAsia="宋体" w:hAnsi="&amp;quot" w:cs="宋体" w:hint="eastAsia"/>
+          <w:color w:val="000000"/>
+          <w:kern w:val="0"/>
+          <w:szCs w:val="21"/>
+        </w:rPr>
+        <w:t>云运营</w:t>
+      </w:r>
+      <w:r>
+        <w:rPr>
+          <w:rFonts w:ascii="&amp;quot" w:eastAsia="宋体" w:hAnsi="&amp;quot" w:cs="宋体"/>
+          <w:color w:val="000000"/>
+          <w:kern w:val="0"/>
+          <w:szCs w:val="21"/>
+        </w:rPr>
+        <w:t>的</w:t>
+      </w:r>
+      <w:r>
+        <w:rPr>
+          <w:rFonts w:ascii="&amp;quot" w:eastAsia="宋体" w:hAnsi="&amp;quot" w:cs="宋体"/>
+          <w:color w:val="000000"/>
+          <w:kern w:val="0"/>
+          <w:szCs w:val="21"/>
+        </w:rPr>
+        <w:t>操作</w:t>
+      </w:r>
+      <w:r>
+        <w:rPr>
+          <w:rFonts w:ascii="&amp;quot" w:eastAsia="宋体" w:hAnsi="&amp;quot" w:cs="宋体"/>
+          <w:color w:val="000000"/>
+          <w:kern w:val="0"/>
+          <w:szCs w:val="21"/>
+        </w:rPr>
+        <w:t>模板、模式和工具，法国兴业银行</w:t>
+      </w:r>
+      <w:r>
+        <w:rPr>
+          <w:rFonts w:ascii="&amp;quot" w:eastAsia="宋体" w:hAnsi="&amp;quot" w:cs="宋体" w:hint="eastAsia"/>
+          <w:color w:val="000000"/>
+          <w:kern w:val="0"/>
+          <w:szCs w:val="21"/>
+        </w:rPr>
+        <w:t>则开源了其</w:t>
+      </w:r>
+      <w:r>
+        <w:rPr>
+          <w:rFonts w:ascii="&amp;quot" w:eastAsia="宋体" w:hAnsi="&amp;quot" w:cs="宋体"/>
+          <w:color w:val="000000"/>
+          <w:kern w:val="0"/>
+          <w:szCs w:val="21"/>
+        </w:rPr>
+        <w:t>网络安全事件响应平台。</w:t>
+      </w:r>
+      <w:r>
+        <w:rPr>
+          <w:rFonts w:ascii="&amp;quot" w:eastAsia="宋体" w:hAnsi="&amp;quot" w:cs="宋体" w:hint="eastAsia"/>
+          <w:color w:val="000000"/>
+          <w:kern w:val="0"/>
+          <w:szCs w:val="21"/>
+        </w:rPr>
+        <w:t>本书</w:t>
+      </w:r>
+      <w:r>
+        <w:rPr>
+          <w:rFonts w:ascii="&amp;quot" w:eastAsia="宋体" w:hAnsi="&amp;quot" w:cs="宋体" w:hint="eastAsia"/>
+          <w:color w:val="9A0000"/>
+          <w:kern w:val="0"/>
+          <w:szCs w:val="21"/>
+        </w:rPr>
+        <w:t>后面将更为详细的进行介绍</w:t>
+      </w:r>
+      <w:r>
+        <w:rPr>
+          <w:rFonts w:ascii="&amp;quot" w:eastAsia="宋体" w:hAnsi="&amp;quot" w:cs="宋体" w:hint="eastAsia"/>
+          <w:color w:val="9A0000"/>
+          <w:kern w:val="0"/>
+          <w:szCs w:val="21"/>
+        </w:rPr>
+        <w:t>的</w:t>
+      </w:r>
+      <w:r>
+        <w:rPr>
+          <w:rFonts w:ascii="&amp;quot" w:eastAsia="宋体" w:hAnsi="&amp;quot" w:cs="宋体"/>
+          <w:color w:val="000000"/>
+          <w:kern w:val="0"/>
+          <w:szCs w:val="21"/>
+        </w:rPr>
+        <w:t>LMAX</w:t>
+      </w:r>
+      <w:r>
+        <w:rPr>
+          <w:rFonts w:ascii="&amp;quot" w:eastAsia="宋体" w:hAnsi="&amp;quot" w:cs="宋体"/>
+          <w:color w:val="000000"/>
+          <w:kern w:val="0"/>
+          <w:szCs w:val="21"/>
+        </w:rPr>
+        <w:t>已经</w:t>
+      </w:r>
+      <w:r>
+        <w:rPr>
+          <w:rFonts w:ascii="&amp;quot" w:eastAsia="宋体" w:hAnsi="&amp;quot" w:cs="宋体" w:hint="eastAsia"/>
+          <w:color w:val="000000"/>
+          <w:kern w:val="0"/>
+          <w:szCs w:val="21"/>
+        </w:rPr>
+        <w:t>开源</w:t>
+      </w:r>
+      <w:r>
+        <w:rPr>
+          <w:rFonts w:ascii="&amp;quot" w:eastAsia="宋体" w:hAnsi="&amp;quot" w:cs="宋体"/>
+          <w:color w:val="000000"/>
+          <w:kern w:val="0"/>
+          <w:szCs w:val="21"/>
+        </w:rPr>
+        <w:t>了它的自动化工具，甚至它的一些核心基础设施技术，例如流行的低延迟</w:t>
+      </w:r>
+      <w:r>
+        <w:rPr>
+          <w:rFonts w:ascii="MinionPro-Regular" w:eastAsia="MinionPro-Regular" w:cs="MinionPro-Regular"/>
+          <w:color w:val="9A0000"/>
+          <w:kern w:val="0"/>
+          <w:szCs w:val="21"/>
+        </w:rPr>
+        <w:t>Disruptor</w:t>
+      </w:r>
+      <w:r>
+        <w:rPr>
+          <w:rFonts w:ascii="&amp;quot" w:eastAsia="宋体" w:hAnsi="&amp;quot" w:cs="宋体"/>
+          <w:color w:val="9A0000"/>
+          <w:kern w:val="0"/>
+          <w:szCs w:val="21"/>
+        </w:rPr>
+        <w:t>线程间消息</w:t>
+      </w:r>
+      <w:r>
+        <w:rPr>
+          <w:rFonts w:ascii="&amp;quot" w:eastAsia="宋体" w:hAnsi="&amp;quot" w:cs="宋体" w:hint="eastAsia"/>
+          <w:color w:val="9A0000"/>
+          <w:kern w:val="0"/>
+          <w:szCs w:val="21"/>
+        </w:rPr>
+        <w:t>通信</w:t>
+      </w:r>
+      <w:r>
+        <w:rPr>
+          <w:rFonts w:ascii="&amp;quot" w:eastAsia="宋体" w:hAnsi="&amp;quot" w:cs="宋体" w:hint="eastAsia"/>
+          <w:color w:val="9A0000"/>
+          <w:kern w:val="0"/>
+          <w:szCs w:val="21"/>
+        </w:rPr>
+        <w:t>库</w:t>
       </w:r>
       <w:bookmarkStart w:id="0" w:name="_GoBack"/>
       <w:bookmarkEnd w:id="0"/>
-    </w:p>
+      <w:r>
+        <w:rPr>
+          <w:rFonts w:ascii="&amp;quot" w:eastAsia="宋体" w:hAnsi="&amp;quot" w:cs="宋体" w:hint="eastAsia"/>
+          <w:color w:val="9A0000"/>
+          <w:kern w:val="0"/>
+          <w:szCs w:val="21"/>
+        </w:rPr>
+        <w:t>。</w:t>
+      </w:r>
+    </w:p>
+    <w:p/>
     <w:sectPr>
       <w:pgSz w:w="11906" w:h="16838"/>
       <w:pgMar w:top="1440" w:right="1800" w:bottom="1440" w:left="1800" w:header="851" w:footer="992" w:gutter="0"/>

</xml_diff>